<commit_message>
Updated the Gant Chart and Project plan accurately reflect what has changed and the adjusted timeline we've followed
</commit_message>
<xml_diff>
--- a/Assignment2/Project Plan.docx
+++ b/Assignment2/Project Plan.docx
@@ -771,21 +771,7 @@
         <w:rPr>
           <w:i/>
         </w:rPr>
-        <w:t xml:space="preserve">The Sydney </w:t>
-      </w:r>
-      <w:proofErr w:type="spellStart"/>
-      <w:r>
-        <w:rPr>
-          <w:i/>
-        </w:rPr>
-        <w:t>AirBnB</w:t>
-      </w:r>
-      <w:proofErr w:type="spellEnd"/>
-      <w:r>
-        <w:rPr>
-          <w:i/>
-        </w:rPr>
-        <w:t xml:space="preserve"> Data Analysis project aims to analy</w:t>
+        <w:t>The Sydney AirBnB Data Analysis project aims to analy</w:t>
       </w:r>
       <w:r>
         <w:rPr>
@@ -823,19 +809,11 @@
         </w:rPr>
         <w:t xml:space="preserve"> </w:t>
       </w:r>
-      <w:proofErr w:type="spellStart"/>
       <w:r>
         <w:rPr>
           <w:i/>
         </w:rPr>
-        <w:t>AirBnB</w:t>
-      </w:r>
-      <w:proofErr w:type="spellEnd"/>
-      <w:r>
-        <w:rPr>
-          <w:i/>
-        </w:rPr>
-        <w:t xml:space="preserve"> listings in Sydney</w:t>
+        <w:t>AirBnB listings in Sydney</w:t>
       </w:r>
       <w:r>
         <w:rPr>
@@ -895,21 +873,7 @@
         <w:rPr>
           <w:i/>
         </w:rPr>
-        <w:t xml:space="preserve">. The goal is to provide valuable insights into the </w:t>
-      </w:r>
-      <w:proofErr w:type="spellStart"/>
-      <w:r>
-        <w:rPr>
-          <w:i/>
-        </w:rPr>
-        <w:t>AirBnB</w:t>
-      </w:r>
-      <w:proofErr w:type="spellEnd"/>
-      <w:r>
-        <w:rPr>
-          <w:i/>
-        </w:rPr>
-        <w:t xml:space="preserve"> market in Sydney and enhance decision-making for hosts, guests, and stakeholders.</w:t>
+        <w:t>. The goal is to provide valuable insights into the AirBnB market in Sydney and enhance decision-making for hosts, guests, and stakeholders.</w:t>
       </w:r>
     </w:p>
     <w:p>
@@ -944,15 +908,7 @@
         <w:pStyle w:val="ListParagraph"/>
       </w:pPr>
       <w:r>
-        <w:t xml:space="preserve">Obtain the Sydney </w:t>
-      </w:r>
-      <w:proofErr w:type="spellStart"/>
-      <w:r>
-        <w:t>AirBnB</w:t>
-      </w:r>
-      <w:proofErr w:type="spellEnd"/>
-      <w:r>
-        <w:t xml:space="preserve"> dataset, clean and preprocess the data for analysis. This involves handling missing values, data validation, and data formatting.</w:t>
+        <w:t>Obtain the Sydney AirBnB dataset, clean and preprocess the data for analysis. This involves handling missing values, data validation, and data formatting.</w:t>
       </w:r>
       <w:r>
         <w:t xml:space="preserve"> Need to clean</w:t>
@@ -1147,15 +1103,7 @@
         <w:t>s</w:t>
       </w:r>
       <w:r>
-        <w:t xml:space="preserve">e a comprehensive dataset of </w:t>
-      </w:r>
-      <w:proofErr w:type="spellStart"/>
-      <w:r>
-        <w:t>AirBnB</w:t>
-      </w:r>
-      <w:proofErr w:type="spellEnd"/>
-      <w:r>
-        <w:t xml:space="preserve"> listings in Sydney to provide valuable insights for hosts, guests, and stakeholders.</w:t>
+        <w:t>e a comprehensive dataset of AirBnB listings in Sydney to provide valuable insights for hosts, guests, and stakeholders.</w:t>
       </w:r>
     </w:p>
     <w:p>
@@ -1528,6 +1476,9 @@
       <w:bookmarkStart w:id="5" w:name="_Toc144471262"/>
       <w:r>
         <w:lastRenderedPageBreak/>
+        <w:t xml:space="preserve">Updated </w:t>
+      </w:r>
+      <w:r>
         <w:t>Activity Definition</w:t>
       </w:r>
       <w:r>
@@ -1637,7 +1588,31 @@
                 <w:szCs w:val="24"/>
                 <w:lang w:eastAsia="zh-CN"/>
               </w:rPr>
-              <w:t xml:space="preserve"> (14 Days) </w:t>
+              <w:t xml:space="preserve"> (1</w:t>
+            </w:r>
+            <w:r>
+              <w:rPr>
+                <w:rFonts w:ascii="Calibri" w:eastAsia="Times New Roman" w:hAnsi="Calibri" w:cs="Calibri"/>
+                <w:b/>
+                <w:bCs/>
+                <w:color w:val="404040"/>
+                <w:sz w:val="24"/>
+                <w:szCs w:val="24"/>
+                <w:lang w:eastAsia="zh-CN"/>
+              </w:rPr>
+              <w:t>1</w:t>
+            </w:r>
+            <w:r>
+              <w:rPr>
+                <w:rFonts w:ascii="Calibri" w:eastAsia="Times New Roman" w:hAnsi="Calibri" w:cs="Calibri"/>
+                <w:b/>
+                <w:bCs/>
+                <w:color w:val="404040"/>
+                <w:sz w:val="24"/>
+                <w:szCs w:val="24"/>
+                <w:lang w:eastAsia="zh-CN"/>
+              </w:rPr>
+              <w:t xml:space="preserve"> Days) </w:t>
             </w:r>
           </w:p>
         </w:tc>
@@ -1735,7 +1710,31 @@
                 <w:szCs w:val="24"/>
                 <w:lang w:eastAsia="zh-CN"/>
               </w:rPr>
-              <w:t xml:space="preserve"> (7 Days)</w:t>
+              <w:t xml:space="preserve"> (</w:t>
+            </w:r>
+            <w:r>
+              <w:rPr>
+                <w:rFonts w:ascii="Calibri" w:eastAsia="Times New Roman" w:hAnsi="Calibri" w:cs="Calibri"/>
+                <w:b/>
+                <w:bCs/>
+                <w:color w:val="404040"/>
+                <w:sz w:val="24"/>
+                <w:szCs w:val="24"/>
+                <w:lang w:eastAsia="zh-CN"/>
+              </w:rPr>
+              <w:t>3</w:t>
+            </w:r>
+            <w:r>
+              <w:rPr>
+                <w:rFonts w:ascii="Calibri" w:eastAsia="Times New Roman" w:hAnsi="Calibri" w:cs="Calibri"/>
+                <w:b/>
+                <w:bCs/>
+                <w:color w:val="404040"/>
+                <w:sz w:val="24"/>
+                <w:szCs w:val="24"/>
+                <w:lang w:eastAsia="zh-CN"/>
+              </w:rPr>
+              <w:t xml:space="preserve"> Days)</w:t>
             </w:r>
           </w:p>
         </w:tc>
@@ -1874,7 +1873,31 @@
                 <w:szCs w:val="24"/>
                 <w:lang w:eastAsia="zh-CN"/>
               </w:rPr>
-              <w:t xml:space="preserve"> (1 Day)</w:t>
+              <w:t xml:space="preserve"> (</w:t>
+            </w:r>
+            <w:r>
+              <w:rPr>
+                <w:rFonts w:ascii="Calibri" w:eastAsia="Times New Roman" w:hAnsi="Calibri" w:cs="Calibri"/>
+                <w:b/>
+                <w:bCs/>
+                <w:color w:val="404040"/>
+                <w:sz w:val="24"/>
+                <w:szCs w:val="24"/>
+                <w:lang w:eastAsia="zh-CN"/>
+              </w:rPr>
+              <w:t>2</w:t>
+            </w:r>
+            <w:r>
+              <w:rPr>
+                <w:rFonts w:ascii="Calibri" w:eastAsia="Times New Roman" w:hAnsi="Calibri" w:cs="Calibri"/>
+                <w:b/>
+                <w:bCs/>
+                <w:color w:val="404040"/>
+                <w:sz w:val="24"/>
+                <w:szCs w:val="24"/>
+                <w:lang w:eastAsia="zh-CN"/>
+              </w:rPr>
+              <w:t xml:space="preserve"> Day)</w:t>
             </w:r>
           </w:p>
         </w:tc>
@@ -2023,7 +2046,31 @@
                 <w:szCs w:val="24"/>
                 <w:lang w:eastAsia="zh-CN"/>
               </w:rPr>
-              <w:t xml:space="preserve"> (7 Days)</w:t>
+              <w:t xml:space="preserve"> (</w:t>
+            </w:r>
+            <w:r>
+              <w:rPr>
+                <w:rFonts w:ascii="Calibri" w:eastAsia="Times New Roman" w:hAnsi="Calibri" w:cs="Calibri"/>
+                <w:b/>
+                <w:bCs/>
+                <w:color w:val="404040"/>
+                <w:sz w:val="24"/>
+                <w:szCs w:val="24"/>
+                <w:lang w:eastAsia="zh-CN"/>
+              </w:rPr>
+              <w:t>2</w:t>
+            </w:r>
+            <w:r>
+              <w:rPr>
+                <w:rFonts w:ascii="Calibri" w:eastAsia="Times New Roman" w:hAnsi="Calibri" w:cs="Calibri"/>
+                <w:b/>
+                <w:bCs/>
+                <w:color w:val="404040"/>
+                <w:sz w:val="24"/>
+                <w:szCs w:val="24"/>
+                <w:lang w:eastAsia="zh-CN"/>
+              </w:rPr>
+              <w:t xml:space="preserve"> Days)</w:t>
             </w:r>
           </w:p>
         </w:tc>
@@ -2335,7 +2382,31 @@
                 <w:szCs w:val="24"/>
                 <w:lang w:eastAsia="zh-CN"/>
               </w:rPr>
-              <w:t xml:space="preserve"> (7 Days)</w:t>
+              <w:t xml:space="preserve"> (</w:t>
+            </w:r>
+            <w:r>
+              <w:rPr>
+                <w:rFonts w:ascii="Calibri" w:eastAsia="Times New Roman" w:hAnsi="Calibri" w:cs="Calibri"/>
+                <w:b/>
+                <w:bCs/>
+                <w:color w:val="404040"/>
+                <w:sz w:val="24"/>
+                <w:szCs w:val="24"/>
+                <w:lang w:eastAsia="zh-CN"/>
+              </w:rPr>
+              <w:t>3</w:t>
+            </w:r>
+            <w:r>
+              <w:rPr>
+                <w:rFonts w:ascii="Calibri" w:eastAsia="Times New Roman" w:hAnsi="Calibri" w:cs="Calibri"/>
+                <w:b/>
+                <w:bCs/>
+                <w:color w:val="404040"/>
+                <w:sz w:val="24"/>
+                <w:szCs w:val="24"/>
+                <w:lang w:eastAsia="zh-CN"/>
+              </w:rPr>
+              <w:t xml:space="preserve"> Days)</w:t>
             </w:r>
           </w:p>
         </w:tc>
@@ -2474,7 +2545,31 @@
                 <w:szCs w:val="24"/>
                 <w:lang w:eastAsia="zh-CN"/>
               </w:rPr>
-              <w:t xml:space="preserve"> (7 Days)</w:t>
+              <w:t xml:space="preserve"> (</w:t>
+            </w:r>
+            <w:r>
+              <w:rPr>
+                <w:rFonts w:ascii="Calibri" w:eastAsia="Times New Roman" w:hAnsi="Calibri" w:cs="Calibri"/>
+                <w:b/>
+                <w:bCs/>
+                <w:color w:val="404040"/>
+                <w:sz w:val="24"/>
+                <w:szCs w:val="24"/>
+                <w:lang w:eastAsia="zh-CN"/>
+              </w:rPr>
+              <w:t>3</w:t>
+            </w:r>
+            <w:r>
+              <w:rPr>
+                <w:rFonts w:ascii="Calibri" w:eastAsia="Times New Roman" w:hAnsi="Calibri" w:cs="Calibri"/>
+                <w:b/>
+                <w:bCs/>
+                <w:color w:val="404040"/>
+                <w:sz w:val="24"/>
+                <w:szCs w:val="24"/>
+                <w:lang w:eastAsia="zh-CN"/>
+              </w:rPr>
+              <w:t xml:space="preserve"> Days)</w:t>
             </w:r>
           </w:p>
         </w:tc>
@@ -2542,18 +2637,18 @@
               <w:spacing w:after="0" w:line="240" w:lineRule="auto"/>
               <w:jc w:val="center"/>
               <w:rPr>
-                <w:rFonts w:ascii="Calibri" w:eastAsia="Times New Roman" w:hAnsi="Calibri" w:cs="Calibri"/>
-                <w:b/>
-                <w:bCs/>
-                <w:color w:val="404040"/>
-                <w:sz w:val="24"/>
-                <w:szCs w:val="24"/>
-                <w:lang w:eastAsia="zh-CN"/>
-              </w:rPr>
-            </w:pPr>
-            <w:r>
-              <w:rPr>
-                <w:rFonts w:ascii="Calibri" w:eastAsia="Times New Roman" w:hAnsi="Calibri" w:cs="Calibri"/>
+                <w:rFonts w:eastAsia="Times New Roman" w:cstheme="minorHAnsi"/>
+                <w:b/>
+                <w:bCs/>
+                <w:color w:val="404040"/>
+                <w:sz w:val="24"/>
+                <w:szCs w:val="24"/>
+                <w:lang w:eastAsia="zh-CN"/>
+              </w:rPr>
+            </w:pPr>
+            <w:r>
+              <w:rPr>
+                <w:rFonts w:eastAsia="Times New Roman" w:cstheme="minorHAnsi"/>
                 <w:b/>
                 <w:bCs/>
                 <w:color w:val="404040"/>
@@ -2582,18 +2677,18 @@
             <w:pPr>
               <w:spacing w:after="0" w:line="240" w:lineRule="auto"/>
               <w:rPr>
-                <w:rFonts w:ascii="Corbel" w:eastAsia="Times New Roman" w:hAnsi="Corbel" w:cs="Times New Roman"/>
-                <w:b/>
-                <w:bCs/>
-                <w:color w:val="404040"/>
-                <w:sz w:val="24"/>
-                <w:szCs w:val="24"/>
-                <w:lang w:eastAsia="zh-CN"/>
-              </w:rPr>
-            </w:pPr>
-            <w:r>
-              <w:rPr>
-                <w:rFonts w:ascii="Corbel" w:eastAsia="Times New Roman" w:hAnsi="Corbel" w:cs="Times New Roman"/>
+                <w:rFonts w:eastAsia="Times New Roman" w:cstheme="minorHAnsi"/>
+                <w:b/>
+                <w:bCs/>
+                <w:color w:val="404040"/>
+                <w:sz w:val="24"/>
+                <w:szCs w:val="24"/>
+                <w:lang w:eastAsia="zh-CN"/>
+              </w:rPr>
+            </w:pPr>
+            <w:r>
+              <w:rPr>
+                <w:rFonts w:eastAsia="Times New Roman" w:cstheme="minorHAnsi"/>
                 <w:b/>
                 <w:bCs/>
                 <w:color w:val="404040"/>
@@ -2602,6 +2697,18 @@
                 <w:lang w:eastAsia="zh-CN"/>
               </w:rPr>
               <w:t xml:space="preserve">DATA COLLECTION </w:t>
+            </w:r>
+            <w:r>
+              <w:rPr>
+                <w:rFonts w:eastAsia="Times New Roman" w:cstheme="minorHAnsi"/>
+                <w:b/>
+                <w:bCs/>
+                <w:color w:val="404040"/>
+                <w:sz w:val="24"/>
+                <w:szCs w:val="24"/>
+                <w:lang w:eastAsia="zh-CN"/>
+              </w:rPr>
+              <w:t>(7 Days)</w:t>
             </w:r>
           </w:p>
         </w:tc>
@@ -2628,18 +2735,18 @@
               <w:spacing w:after="0" w:line="240" w:lineRule="auto"/>
               <w:jc w:val="center"/>
               <w:rPr>
-                <w:rFonts w:ascii="Calibri" w:eastAsia="Times New Roman" w:hAnsi="Calibri" w:cs="Calibri"/>
-                <w:b/>
-                <w:bCs/>
-                <w:color w:val="404040"/>
-                <w:sz w:val="24"/>
-                <w:szCs w:val="24"/>
-                <w:lang w:eastAsia="zh-CN"/>
-              </w:rPr>
-            </w:pPr>
-            <w:r>
-              <w:rPr>
-                <w:rFonts w:ascii="Calibri" w:eastAsia="Times New Roman" w:hAnsi="Calibri" w:cs="Calibri"/>
+                <w:rFonts w:eastAsia="Times New Roman" w:cstheme="minorHAnsi"/>
+                <w:b/>
+                <w:bCs/>
+                <w:color w:val="404040"/>
+                <w:sz w:val="24"/>
+                <w:szCs w:val="24"/>
+                <w:lang w:eastAsia="zh-CN"/>
+              </w:rPr>
+            </w:pPr>
+            <w:r>
+              <w:rPr>
+                <w:rFonts w:eastAsia="Times New Roman" w:cstheme="minorHAnsi"/>
                 <w:b/>
                 <w:bCs/>
                 <w:color w:val="404040"/>
@@ -2668,18 +2775,18 @@
             <w:pPr>
               <w:spacing w:after="0" w:line="240" w:lineRule="auto"/>
               <w:rPr>
-                <w:rFonts w:ascii="Corbel" w:eastAsia="Times New Roman" w:hAnsi="Corbel" w:cs="Times New Roman"/>
-                <w:b/>
-                <w:bCs/>
-                <w:color w:val="404040"/>
-                <w:sz w:val="24"/>
-                <w:szCs w:val="24"/>
-                <w:lang w:eastAsia="zh-CN"/>
-              </w:rPr>
-            </w:pPr>
-            <w:r>
-              <w:rPr>
-                <w:rFonts w:ascii="Corbel" w:eastAsia="Times New Roman" w:hAnsi="Corbel" w:cs="Times New Roman"/>
+                <w:rFonts w:eastAsia="Times New Roman" w:cstheme="minorHAnsi"/>
+                <w:b/>
+                <w:bCs/>
+                <w:color w:val="404040"/>
+                <w:sz w:val="24"/>
+                <w:szCs w:val="24"/>
+                <w:lang w:eastAsia="zh-CN"/>
+              </w:rPr>
+            </w:pPr>
+            <w:r>
+              <w:rPr>
+                <w:rFonts w:eastAsia="Times New Roman" w:cstheme="minorHAnsi"/>
                 <w:b/>
                 <w:bCs/>
                 <w:color w:val="404040"/>
@@ -2691,7 +2798,7 @@
             </w:r>
             <w:r>
               <w:rPr>
-                <w:rFonts w:ascii="Corbel" w:eastAsia="Times New Roman" w:hAnsi="Corbel" w:cs="Times New Roman"/>
+                <w:rFonts w:eastAsia="Times New Roman" w:cstheme="minorHAnsi"/>
                 <w:b/>
                 <w:bCs/>
                 <w:color w:val="404040"/>
@@ -2703,7 +2810,7 @@
             </w:r>
             <w:r>
               <w:rPr>
-                <w:rFonts w:ascii="Corbel" w:eastAsia="Times New Roman" w:hAnsi="Corbel" w:cs="Times New Roman"/>
+                <w:rFonts w:eastAsia="Times New Roman" w:cstheme="minorHAnsi"/>
                 <w:b/>
                 <w:bCs/>
                 <w:color w:val="404040"/>
@@ -2715,7 +2822,7 @@
             </w:r>
             <w:r>
               <w:rPr>
-                <w:rFonts w:ascii="Corbel" w:eastAsia="Times New Roman" w:hAnsi="Corbel" w:cs="Times New Roman"/>
+                <w:rFonts w:eastAsia="Times New Roman" w:cstheme="minorHAnsi"/>
                 <w:b/>
                 <w:bCs/>
                 <w:color w:val="404040"/>
@@ -2791,7 +2898,7 @@
       </w:tr>
       <w:tr>
         <w:trPr>
-          <w:trHeight w:val="567"/>
+          <w:trHeight w:val="80"/>
         </w:trPr>
         <w:tc>
           <w:tcPr>
@@ -2871,18 +2978,18 @@
               <w:spacing w:after="0" w:line="240" w:lineRule="auto"/>
               <w:jc w:val="center"/>
               <w:rPr>
-                <w:rFonts w:ascii="Calibri" w:eastAsia="Times New Roman" w:hAnsi="Calibri" w:cs="Calibri"/>
-                <w:b/>
-                <w:bCs/>
-                <w:color w:val="404040"/>
-                <w:sz w:val="24"/>
-                <w:szCs w:val="24"/>
-                <w:lang w:eastAsia="zh-CN"/>
-              </w:rPr>
-            </w:pPr>
-            <w:r>
-              <w:rPr>
-                <w:rFonts w:ascii="Calibri" w:eastAsia="Times New Roman" w:hAnsi="Calibri" w:cs="Calibri"/>
+                <w:rFonts w:eastAsia="Times New Roman" w:cstheme="minorHAnsi"/>
+                <w:b/>
+                <w:bCs/>
+                <w:color w:val="404040"/>
+                <w:sz w:val="24"/>
+                <w:szCs w:val="24"/>
+                <w:lang w:eastAsia="zh-CN"/>
+              </w:rPr>
+            </w:pPr>
+            <w:r>
+              <w:rPr>
+                <w:rFonts w:eastAsia="Times New Roman" w:cstheme="minorHAnsi"/>
                 <w:b/>
                 <w:bCs/>
                 <w:color w:val="404040"/>
@@ -2911,18 +3018,18 @@
             <w:pPr>
               <w:spacing w:after="0" w:line="240" w:lineRule="auto"/>
               <w:rPr>
-                <w:rFonts w:ascii="Corbel" w:eastAsia="Times New Roman" w:hAnsi="Corbel" w:cs="Times New Roman"/>
-                <w:b/>
-                <w:bCs/>
-                <w:color w:val="404040"/>
-                <w:sz w:val="24"/>
-                <w:szCs w:val="24"/>
-                <w:lang w:eastAsia="zh-CN"/>
-              </w:rPr>
-            </w:pPr>
-            <w:r>
-              <w:rPr>
-                <w:rFonts w:ascii="Corbel" w:eastAsia="Times New Roman" w:hAnsi="Corbel" w:cs="Times New Roman"/>
+                <w:rFonts w:eastAsia="Times New Roman" w:cstheme="minorHAnsi"/>
+                <w:b/>
+                <w:bCs/>
+                <w:color w:val="404040"/>
+                <w:sz w:val="24"/>
+                <w:szCs w:val="24"/>
+                <w:lang w:eastAsia="zh-CN"/>
+              </w:rPr>
+            </w:pPr>
+            <w:r>
+              <w:rPr>
+                <w:rFonts w:eastAsia="Times New Roman" w:cstheme="minorHAnsi"/>
                 <w:b/>
                 <w:bCs/>
                 <w:color w:val="404040"/>
@@ -2934,15 +3041,39 @@
             </w:r>
             <w:r>
               <w:rPr>
-                <w:rFonts w:ascii="Corbel" w:eastAsia="Times New Roman" w:hAnsi="Corbel" w:cs="Times New Roman"/>
-                <w:b/>
-                <w:bCs/>
-                <w:color w:val="404040"/>
-                <w:sz w:val="24"/>
-                <w:szCs w:val="24"/>
-                <w:lang w:eastAsia="zh-CN"/>
-              </w:rPr>
-              <w:t xml:space="preserve"> (1 Day)</w:t>
+                <w:rFonts w:eastAsia="Times New Roman" w:cstheme="minorHAnsi"/>
+                <w:b/>
+                <w:bCs/>
+                <w:color w:val="404040"/>
+                <w:sz w:val="24"/>
+                <w:szCs w:val="24"/>
+                <w:lang w:eastAsia="zh-CN"/>
+              </w:rPr>
+              <w:t xml:space="preserve"> (</w:t>
+            </w:r>
+            <w:r>
+              <w:rPr>
+                <w:rFonts w:eastAsia="Times New Roman" w:cstheme="minorHAnsi"/>
+                <w:b/>
+                <w:bCs/>
+                <w:color w:val="404040"/>
+                <w:sz w:val="24"/>
+                <w:szCs w:val="24"/>
+                <w:lang w:eastAsia="zh-CN"/>
+              </w:rPr>
+              <w:t>2</w:t>
+            </w:r>
+            <w:r>
+              <w:rPr>
+                <w:rFonts w:eastAsia="Times New Roman" w:cstheme="minorHAnsi"/>
+                <w:b/>
+                <w:bCs/>
+                <w:color w:val="404040"/>
+                <w:sz w:val="24"/>
+                <w:szCs w:val="24"/>
+                <w:lang w:eastAsia="zh-CN"/>
+              </w:rPr>
+              <w:t xml:space="preserve"> Day)</w:t>
             </w:r>
           </w:p>
         </w:tc>
@@ -3020,18 +3151,18 @@
               <w:spacing w:after="0" w:line="240" w:lineRule="auto"/>
               <w:jc w:val="center"/>
               <w:rPr>
-                <w:rFonts w:ascii="Calibri" w:eastAsia="Times New Roman" w:hAnsi="Calibri" w:cs="Calibri"/>
-                <w:b/>
-                <w:bCs/>
-                <w:color w:val="404040"/>
-                <w:sz w:val="24"/>
-                <w:szCs w:val="24"/>
-                <w:lang w:eastAsia="zh-CN"/>
-              </w:rPr>
-            </w:pPr>
-            <w:r>
-              <w:rPr>
-                <w:rFonts w:ascii="Calibri" w:eastAsia="Times New Roman" w:hAnsi="Calibri" w:cs="Calibri"/>
+                <w:rFonts w:eastAsia="Times New Roman" w:cstheme="minorHAnsi"/>
+                <w:b/>
+                <w:bCs/>
+                <w:color w:val="404040"/>
+                <w:sz w:val="24"/>
+                <w:szCs w:val="24"/>
+                <w:lang w:eastAsia="zh-CN"/>
+              </w:rPr>
+            </w:pPr>
+            <w:r>
+              <w:rPr>
+                <w:rFonts w:eastAsia="Times New Roman" w:cstheme="minorHAnsi"/>
                 <w:b/>
                 <w:bCs/>
                 <w:color w:val="404040"/>
@@ -3060,18 +3191,18 @@
             <w:pPr>
               <w:spacing w:after="0" w:line="240" w:lineRule="auto"/>
               <w:rPr>
-                <w:rFonts w:ascii="Corbel" w:eastAsia="Times New Roman" w:hAnsi="Corbel" w:cs="Times New Roman"/>
-                <w:b/>
-                <w:bCs/>
-                <w:color w:val="404040"/>
-                <w:sz w:val="24"/>
-                <w:szCs w:val="24"/>
-                <w:lang w:eastAsia="zh-CN"/>
-              </w:rPr>
-            </w:pPr>
-            <w:r>
-              <w:rPr>
-                <w:rFonts w:ascii="Corbel" w:eastAsia="Times New Roman" w:hAnsi="Corbel" w:cs="Times New Roman"/>
+                <w:rFonts w:eastAsia="Times New Roman" w:cstheme="minorHAnsi"/>
+                <w:b/>
+                <w:bCs/>
+                <w:color w:val="404040"/>
+                <w:sz w:val="24"/>
+                <w:szCs w:val="24"/>
+                <w:lang w:eastAsia="zh-CN"/>
+              </w:rPr>
+            </w:pPr>
+            <w:r>
+              <w:rPr>
+                <w:rFonts w:eastAsia="Times New Roman" w:cstheme="minorHAnsi"/>
                 <w:b/>
                 <w:bCs/>
                 <w:color w:val="404040"/>
@@ -3083,15 +3214,39 @@
             </w:r>
             <w:r>
               <w:rPr>
-                <w:rFonts w:ascii="Corbel" w:eastAsia="Times New Roman" w:hAnsi="Corbel" w:cs="Times New Roman"/>
-                <w:b/>
-                <w:bCs/>
-                <w:color w:val="404040"/>
-                <w:sz w:val="24"/>
-                <w:szCs w:val="24"/>
-                <w:lang w:eastAsia="zh-CN"/>
-              </w:rPr>
-              <w:t>(1 Day)</w:t>
+                <w:rFonts w:eastAsia="Times New Roman" w:cstheme="minorHAnsi"/>
+                <w:b/>
+                <w:bCs/>
+                <w:color w:val="404040"/>
+                <w:sz w:val="24"/>
+                <w:szCs w:val="24"/>
+                <w:lang w:eastAsia="zh-CN"/>
+              </w:rPr>
+              <w:t>(</w:t>
+            </w:r>
+            <w:r>
+              <w:rPr>
+                <w:rFonts w:eastAsia="Times New Roman" w:cstheme="minorHAnsi"/>
+                <w:b/>
+                <w:bCs/>
+                <w:color w:val="404040"/>
+                <w:sz w:val="24"/>
+                <w:szCs w:val="24"/>
+                <w:lang w:eastAsia="zh-CN"/>
+              </w:rPr>
+              <w:t>1</w:t>
+            </w:r>
+            <w:r>
+              <w:rPr>
+                <w:rFonts w:eastAsia="Times New Roman" w:cstheme="minorHAnsi"/>
+                <w:b/>
+                <w:bCs/>
+                <w:color w:val="404040"/>
+                <w:sz w:val="24"/>
+                <w:szCs w:val="24"/>
+                <w:lang w:eastAsia="zh-CN"/>
+              </w:rPr>
+              <w:t xml:space="preserve"> Day)</w:t>
             </w:r>
           </w:p>
         </w:tc>
@@ -3189,18 +3344,18 @@
               <w:spacing w:after="0" w:line="240" w:lineRule="auto"/>
               <w:jc w:val="center"/>
               <w:rPr>
-                <w:rFonts w:ascii="Calibri" w:eastAsia="Times New Roman" w:hAnsi="Calibri" w:cs="Calibri"/>
-                <w:b/>
-                <w:bCs/>
-                <w:color w:val="404040"/>
-                <w:sz w:val="24"/>
-                <w:szCs w:val="24"/>
-                <w:lang w:eastAsia="zh-CN"/>
-              </w:rPr>
-            </w:pPr>
-            <w:r>
-              <w:rPr>
-                <w:rFonts w:ascii="Calibri" w:eastAsia="Times New Roman" w:hAnsi="Calibri" w:cs="Calibri"/>
+                <w:rFonts w:eastAsia="Times New Roman" w:cstheme="minorHAnsi"/>
+                <w:b/>
+                <w:bCs/>
+                <w:color w:val="404040"/>
+                <w:sz w:val="24"/>
+                <w:szCs w:val="24"/>
+                <w:lang w:eastAsia="zh-CN"/>
+              </w:rPr>
+            </w:pPr>
+            <w:r>
+              <w:rPr>
+                <w:rFonts w:eastAsia="Times New Roman" w:cstheme="minorHAnsi"/>
                 <w:b/>
                 <w:bCs/>
                 <w:color w:val="404040"/>
@@ -3229,18 +3384,18 @@
             <w:pPr>
               <w:spacing w:after="0" w:line="240" w:lineRule="auto"/>
               <w:rPr>
-                <w:rFonts w:ascii="Corbel" w:eastAsia="Times New Roman" w:hAnsi="Corbel" w:cs="Times New Roman"/>
-                <w:b/>
-                <w:bCs/>
-                <w:color w:val="404040"/>
-                <w:sz w:val="24"/>
-                <w:szCs w:val="24"/>
-                <w:lang w:eastAsia="zh-CN"/>
-              </w:rPr>
-            </w:pPr>
-            <w:r>
-              <w:rPr>
-                <w:rFonts w:ascii="Corbel" w:eastAsia="Times New Roman" w:hAnsi="Corbel" w:cs="Times New Roman"/>
+                <w:rFonts w:eastAsia="Times New Roman" w:cstheme="minorHAnsi"/>
+                <w:b/>
+                <w:bCs/>
+                <w:color w:val="404040"/>
+                <w:sz w:val="24"/>
+                <w:szCs w:val="24"/>
+                <w:lang w:eastAsia="zh-CN"/>
+              </w:rPr>
+            </w:pPr>
+            <w:r>
+              <w:rPr>
+                <w:rFonts w:eastAsia="Times New Roman" w:cstheme="minorHAnsi"/>
                 <w:b/>
                 <w:bCs/>
                 <w:color w:val="404040"/>
@@ -3252,7 +3407,7 @@
             </w:r>
             <w:r>
               <w:rPr>
-                <w:rFonts w:ascii="Corbel" w:eastAsia="Times New Roman" w:hAnsi="Corbel" w:cs="Times New Roman"/>
+                <w:rFonts w:eastAsia="Times New Roman" w:cstheme="minorHAnsi"/>
                 <w:b/>
                 <w:bCs/>
                 <w:color w:val="404040"/>
@@ -3301,7 +3456,6 @@
                 <w:szCs w:val="24"/>
                 <w:lang w:eastAsia="zh-CN"/>
               </w:rPr>
-              <w:lastRenderedPageBreak/>
               <w:t xml:space="preserve">Plan the project timeline with the key milestones and deadlines, created a roadmap through the use of a Gantt chart. </w:t>
             </w:r>
           </w:p>
@@ -3329,25 +3483,26 @@
               <w:spacing w:after="0" w:line="240" w:lineRule="auto"/>
               <w:jc w:val="center"/>
               <w:rPr>
-                <w:rFonts w:ascii="Calibri" w:eastAsia="Times New Roman" w:hAnsi="Calibri" w:cs="Calibri"/>
-                <w:b/>
-                <w:bCs/>
-                <w:color w:val="404040"/>
-                <w:sz w:val="24"/>
-                <w:szCs w:val="24"/>
-                <w:lang w:eastAsia="zh-CN"/>
-              </w:rPr>
-            </w:pPr>
-            <w:r>
-              <w:rPr>
-                <w:rFonts w:ascii="Calibri" w:eastAsia="Times New Roman" w:hAnsi="Calibri" w:cs="Calibri"/>
-                <w:b/>
-                <w:bCs/>
-                <w:color w:val="404040"/>
-                <w:sz w:val="24"/>
-                <w:szCs w:val="24"/>
-                <w:lang w:eastAsia="zh-CN"/>
-              </w:rPr>
+                <w:rFonts w:eastAsia="Times New Roman" w:cstheme="minorHAnsi"/>
+                <w:b/>
+                <w:bCs/>
+                <w:color w:val="404040"/>
+                <w:sz w:val="24"/>
+                <w:szCs w:val="24"/>
+                <w:lang w:eastAsia="zh-CN"/>
+              </w:rPr>
+            </w:pPr>
+            <w:r>
+              <w:rPr>
+                <w:rFonts w:eastAsia="Times New Roman" w:cstheme="minorHAnsi"/>
+                <w:b/>
+                <w:bCs/>
+                <w:color w:val="404040"/>
+                <w:sz w:val="24"/>
+                <w:szCs w:val="24"/>
+                <w:lang w:eastAsia="zh-CN"/>
+              </w:rPr>
+              <w:lastRenderedPageBreak/>
               <w:t>2.5</w:t>
             </w:r>
           </w:p>
@@ -3369,18 +3524,18 @@
             <w:pPr>
               <w:spacing w:after="0" w:line="240" w:lineRule="auto"/>
               <w:rPr>
-                <w:rFonts w:ascii="Corbel" w:eastAsia="Times New Roman" w:hAnsi="Corbel" w:cs="Times New Roman"/>
-                <w:b/>
-                <w:bCs/>
-                <w:color w:val="404040"/>
-                <w:sz w:val="24"/>
-                <w:szCs w:val="24"/>
-                <w:lang w:eastAsia="zh-CN"/>
-              </w:rPr>
-            </w:pPr>
-            <w:r>
-              <w:rPr>
-                <w:rFonts w:ascii="Corbel" w:eastAsia="Times New Roman" w:hAnsi="Corbel" w:cs="Times New Roman"/>
+                <w:rFonts w:eastAsia="Times New Roman" w:cstheme="minorHAnsi"/>
+                <w:b/>
+                <w:bCs/>
+                <w:color w:val="404040"/>
+                <w:sz w:val="24"/>
+                <w:szCs w:val="24"/>
+                <w:lang w:eastAsia="zh-CN"/>
+              </w:rPr>
+            </w:pPr>
+            <w:r>
+              <w:rPr>
+                <w:rFonts w:eastAsia="Times New Roman" w:cstheme="minorHAnsi"/>
                 <w:b/>
                 <w:bCs/>
                 <w:color w:val="404040"/>
@@ -3392,7 +3547,7 @@
             </w:r>
             <w:r>
               <w:rPr>
-                <w:rFonts w:ascii="Corbel" w:eastAsia="Times New Roman" w:hAnsi="Corbel" w:cs="Times New Roman"/>
+                <w:rFonts w:eastAsia="Times New Roman" w:cstheme="minorHAnsi"/>
                 <w:b/>
                 <w:bCs/>
                 <w:color w:val="404040"/>
@@ -3404,7 +3559,7 @@
             </w:r>
             <w:r>
               <w:rPr>
-                <w:rFonts w:ascii="Corbel" w:eastAsia="Times New Roman" w:hAnsi="Corbel" w:cs="Times New Roman"/>
+                <w:rFonts w:eastAsia="Times New Roman" w:cstheme="minorHAnsi"/>
                 <w:b/>
                 <w:bCs/>
                 <w:color w:val="404040"/>
@@ -3416,15 +3571,39 @@
             </w:r>
             <w:r>
               <w:rPr>
-                <w:rFonts w:ascii="Corbel" w:eastAsia="Times New Roman" w:hAnsi="Corbel" w:cs="Times New Roman"/>
-                <w:b/>
-                <w:bCs/>
-                <w:color w:val="404040"/>
-                <w:sz w:val="24"/>
-                <w:szCs w:val="24"/>
-                <w:lang w:eastAsia="zh-CN"/>
-              </w:rPr>
-              <w:t xml:space="preserve"> (5 Days)</w:t>
+                <w:rFonts w:eastAsia="Times New Roman" w:cstheme="minorHAnsi"/>
+                <w:b/>
+                <w:bCs/>
+                <w:color w:val="404040"/>
+                <w:sz w:val="24"/>
+                <w:szCs w:val="24"/>
+                <w:lang w:eastAsia="zh-CN"/>
+              </w:rPr>
+              <w:t xml:space="preserve"> (</w:t>
+            </w:r>
+            <w:r>
+              <w:rPr>
+                <w:rFonts w:eastAsia="Times New Roman" w:cstheme="minorHAnsi"/>
+                <w:b/>
+                <w:bCs/>
+                <w:color w:val="404040"/>
+                <w:sz w:val="24"/>
+                <w:szCs w:val="24"/>
+                <w:lang w:eastAsia="zh-CN"/>
+              </w:rPr>
+              <w:t>3</w:t>
+            </w:r>
+            <w:r>
+              <w:rPr>
+                <w:rFonts w:eastAsia="Times New Roman" w:cstheme="minorHAnsi"/>
+                <w:b/>
+                <w:bCs/>
+                <w:color w:val="404040"/>
+                <w:sz w:val="24"/>
+                <w:szCs w:val="24"/>
+                <w:lang w:eastAsia="zh-CN"/>
+              </w:rPr>
+              <w:t xml:space="preserve"> Days)</w:t>
             </w:r>
           </w:p>
         </w:tc>
@@ -3451,18 +3630,18 @@
               <w:spacing w:after="0" w:line="240" w:lineRule="auto"/>
               <w:jc w:val="center"/>
               <w:rPr>
-                <w:rFonts w:ascii="Calibri" w:eastAsia="Times New Roman" w:hAnsi="Calibri" w:cs="Calibri"/>
-                <w:b/>
-                <w:bCs/>
-                <w:color w:val="404040"/>
-                <w:sz w:val="24"/>
-                <w:szCs w:val="24"/>
-                <w:lang w:eastAsia="zh-CN"/>
-              </w:rPr>
-            </w:pPr>
-            <w:r>
-              <w:rPr>
-                <w:rFonts w:ascii="Calibri" w:eastAsia="Times New Roman" w:hAnsi="Calibri" w:cs="Calibri"/>
+                <w:rFonts w:eastAsia="Times New Roman" w:cstheme="minorHAnsi"/>
+                <w:b/>
+                <w:bCs/>
+                <w:color w:val="404040"/>
+                <w:sz w:val="24"/>
+                <w:szCs w:val="24"/>
+                <w:lang w:eastAsia="zh-CN"/>
+              </w:rPr>
+            </w:pPr>
+            <w:r>
+              <w:rPr>
+                <w:rFonts w:eastAsia="Times New Roman" w:cstheme="minorHAnsi"/>
                 <w:b/>
                 <w:bCs/>
                 <w:color w:val="404040"/>
@@ -3491,18 +3670,18 @@
             <w:pPr>
               <w:spacing w:after="0" w:line="240" w:lineRule="auto"/>
               <w:rPr>
-                <w:rFonts w:ascii="Corbel" w:eastAsia="Times New Roman" w:hAnsi="Corbel" w:cs="Times New Roman"/>
-                <w:b/>
-                <w:bCs/>
-                <w:color w:val="404040"/>
-                <w:sz w:val="24"/>
-                <w:szCs w:val="24"/>
-                <w:lang w:eastAsia="zh-CN"/>
-              </w:rPr>
-            </w:pPr>
-            <w:r>
-              <w:rPr>
-                <w:rFonts w:ascii="Corbel" w:eastAsia="Times New Roman" w:hAnsi="Corbel" w:cs="Times New Roman"/>
+                <w:rFonts w:eastAsia="Times New Roman" w:cstheme="minorHAnsi"/>
+                <w:b/>
+                <w:bCs/>
+                <w:color w:val="404040"/>
+                <w:sz w:val="24"/>
+                <w:szCs w:val="24"/>
+                <w:lang w:eastAsia="zh-CN"/>
+              </w:rPr>
+            </w:pPr>
+            <w:r>
+              <w:rPr>
+                <w:rFonts w:eastAsia="Times New Roman" w:cstheme="minorHAnsi"/>
                 <w:b/>
                 <w:bCs/>
                 <w:color w:val="404040"/>
@@ -3514,15 +3693,39 @@
             </w:r>
             <w:r>
               <w:rPr>
-                <w:rFonts w:ascii="Corbel" w:eastAsia="Times New Roman" w:hAnsi="Corbel" w:cs="Times New Roman"/>
-                <w:b/>
-                <w:bCs/>
-                <w:color w:val="404040"/>
-                <w:sz w:val="24"/>
-                <w:szCs w:val="24"/>
-                <w:lang w:eastAsia="zh-CN"/>
-              </w:rPr>
-              <w:t xml:space="preserve"> (3 Days)</w:t>
+                <w:rFonts w:eastAsia="Times New Roman" w:cstheme="minorHAnsi"/>
+                <w:b/>
+                <w:bCs/>
+                <w:color w:val="404040"/>
+                <w:sz w:val="24"/>
+                <w:szCs w:val="24"/>
+                <w:lang w:eastAsia="zh-CN"/>
+              </w:rPr>
+              <w:t xml:space="preserve"> (</w:t>
+            </w:r>
+            <w:r>
+              <w:rPr>
+                <w:rFonts w:eastAsia="Times New Roman" w:cstheme="minorHAnsi"/>
+                <w:b/>
+                <w:bCs/>
+                <w:color w:val="404040"/>
+                <w:sz w:val="24"/>
+                <w:szCs w:val="24"/>
+                <w:lang w:eastAsia="zh-CN"/>
+              </w:rPr>
+              <w:t>2</w:t>
+            </w:r>
+            <w:r>
+              <w:rPr>
+                <w:rFonts w:eastAsia="Times New Roman" w:cstheme="minorHAnsi"/>
+                <w:b/>
+                <w:bCs/>
+                <w:color w:val="404040"/>
+                <w:sz w:val="24"/>
+                <w:szCs w:val="24"/>
+                <w:lang w:eastAsia="zh-CN"/>
+              </w:rPr>
+              <w:t xml:space="preserve"> Days)</w:t>
             </w:r>
           </w:p>
         </w:tc>
@@ -3590,18 +3793,18 @@
               <w:spacing w:after="0" w:line="240" w:lineRule="auto"/>
               <w:jc w:val="center"/>
               <w:rPr>
-                <w:rFonts w:ascii="Calibri" w:eastAsia="Times New Roman" w:hAnsi="Calibri" w:cs="Calibri"/>
-                <w:b/>
-                <w:bCs/>
-                <w:color w:val="404040"/>
-                <w:sz w:val="24"/>
-                <w:szCs w:val="24"/>
-                <w:lang w:eastAsia="zh-CN"/>
-              </w:rPr>
-            </w:pPr>
-            <w:r>
-              <w:rPr>
-                <w:rFonts w:ascii="Calibri" w:eastAsia="Times New Roman" w:hAnsi="Calibri" w:cs="Calibri"/>
+                <w:rFonts w:eastAsia="Times New Roman" w:cstheme="minorHAnsi"/>
+                <w:b/>
+                <w:bCs/>
+                <w:color w:val="404040"/>
+                <w:sz w:val="24"/>
+                <w:szCs w:val="24"/>
+                <w:lang w:eastAsia="zh-CN"/>
+              </w:rPr>
+            </w:pPr>
+            <w:r>
+              <w:rPr>
+                <w:rFonts w:eastAsia="Times New Roman" w:cstheme="minorHAnsi"/>
                 <w:b/>
                 <w:bCs/>
                 <w:color w:val="404040"/>
@@ -3630,18 +3833,18 @@
             <w:pPr>
               <w:spacing w:after="0" w:line="240" w:lineRule="auto"/>
               <w:rPr>
-                <w:rFonts w:ascii="Corbel" w:eastAsia="Times New Roman" w:hAnsi="Corbel" w:cs="Times New Roman"/>
-                <w:b/>
-                <w:bCs/>
-                <w:color w:val="404040"/>
-                <w:sz w:val="24"/>
-                <w:szCs w:val="24"/>
-                <w:lang w:eastAsia="zh-CN"/>
-              </w:rPr>
-            </w:pPr>
-            <w:r>
-              <w:rPr>
-                <w:rFonts w:ascii="Corbel" w:eastAsia="Times New Roman" w:hAnsi="Corbel" w:cs="Times New Roman"/>
+                <w:rFonts w:eastAsia="Times New Roman" w:cstheme="minorHAnsi"/>
+                <w:b/>
+                <w:bCs/>
+                <w:color w:val="404040"/>
+                <w:sz w:val="24"/>
+                <w:szCs w:val="24"/>
+                <w:lang w:eastAsia="zh-CN"/>
+              </w:rPr>
+            </w:pPr>
+            <w:r>
+              <w:rPr>
+                <w:rFonts w:eastAsia="Times New Roman" w:cstheme="minorHAnsi"/>
                 <w:b/>
                 <w:bCs/>
                 <w:color w:val="404040"/>
@@ -3653,15 +3856,39 @@
             </w:r>
             <w:r>
               <w:rPr>
-                <w:rFonts w:ascii="Corbel" w:eastAsia="Times New Roman" w:hAnsi="Corbel" w:cs="Times New Roman"/>
-                <w:b/>
-                <w:bCs/>
-                <w:color w:val="404040"/>
-                <w:sz w:val="24"/>
-                <w:szCs w:val="24"/>
-                <w:lang w:eastAsia="zh-CN"/>
-              </w:rPr>
-              <w:t xml:space="preserve"> (2 Days)</w:t>
+                <w:rFonts w:eastAsia="Times New Roman" w:cstheme="minorHAnsi"/>
+                <w:b/>
+                <w:bCs/>
+                <w:color w:val="404040"/>
+                <w:sz w:val="24"/>
+                <w:szCs w:val="24"/>
+                <w:lang w:eastAsia="zh-CN"/>
+              </w:rPr>
+              <w:t xml:space="preserve"> (</w:t>
+            </w:r>
+            <w:r>
+              <w:rPr>
+                <w:rFonts w:eastAsia="Times New Roman" w:cstheme="minorHAnsi"/>
+                <w:b/>
+                <w:bCs/>
+                <w:color w:val="404040"/>
+                <w:sz w:val="24"/>
+                <w:szCs w:val="24"/>
+                <w:lang w:eastAsia="zh-CN"/>
+              </w:rPr>
+              <w:t>1</w:t>
+            </w:r>
+            <w:r>
+              <w:rPr>
+                <w:rFonts w:eastAsia="Times New Roman" w:cstheme="minorHAnsi"/>
+                <w:b/>
+                <w:bCs/>
+                <w:color w:val="404040"/>
+                <w:sz w:val="24"/>
+                <w:szCs w:val="24"/>
+                <w:lang w:eastAsia="zh-CN"/>
+              </w:rPr>
+              <w:t xml:space="preserve"> Days)</w:t>
             </w:r>
           </w:p>
         </w:tc>
@@ -3729,18 +3956,18 @@
               <w:spacing w:after="0" w:line="240" w:lineRule="auto"/>
               <w:jc w:val="center"/>
               <w:rPr>
-                <w:rFonts w:ascii="Calibri" w:eastAsia="Times New Roman" w:hAnsi="Calibri" w:cs="Calibri"/>
-                <w:b/>
-                <w:bCs/>
-                <w:color w:val="404040"/>
-                <w:sz w:val="24"/>
-                <w:szCs w:val="24"/>
-                <w:lang w:eastAsia="zh-CN"/>
-              </w:rPr>
-            </w:pPr>
-            <w:r>
-              <w:rPr>
-                <w:rFonts w:ascii="Calibri" w:eastAsia="Times New Roman" w:hAnsi="Calibri" w:cs="Calibri"/>
+                <w:rFonts w:eastAsia="Times New Roman" w:cstheme="minorHAnsi"/>
+                <w:b/>
+                <w:bCs/>
+                <w:color w:val="404040"/>
+                <w:sz w:val="24"/>
+                <w:szCs w:val="24"/>
+                <w:lang w:eastAsia="zh-CN"/>
+              </w:rPr>
+            </w:pPr>
+            <w:r>
+              <w:rPr>
+                <w:rFonts w:eastAsia="Times New Roman" w:cstheme="minorHAnsi"/>
                 <w:b/>
                 <w:bCs/>
                 <w:color w:val="404040"/>
@@ -3769,18 +3996,18 @@
             <w:pPr>
               <w:spacing w:after="0" w:line="240" w:lineRule="auto"/>
               <w:rPr>
-                <w:rFonts w:ascii="Corbel" w:eastAsia="Times New Roman" w:hAnsi="Corbel" w:cs="Times New Roman"/>
-                <w:b/>
-                <w:bCs/>
-                <w:color w:val="404040"/>
-                <w:sz w:val="24"/>
-                <w:szCs w:val="24"/>
-                <w:lang w:eastAsia="zh-CN"/>
-              </w:rPr>
-            </w:pPr>
-            <w:r>
-              <w:rPr>
-                <w:rFonts w:ascii="Corbel" w:eastAsia="Times New Roman" w:hAnsi="Corbel" w:cs="Times New Roman"/>
+                <w:rFonts w:eastAsia="Times New Roman" w:cstheme="minorHAnsi"/>
+                <w:b/>
+                <w:bCs/>
+                <w:color w:val="404040"/>
+                <w:sz w:val="24"/>
+                <w:szCs w:val="24"/>
+                <w:lang w:eastAsia="zh-CN"/>
+              </w:rPr>
+            </w:pPr>
+            <w:r>
+              <w:rPr>
+                <w:rFonts w:eastAsia="Times New Roman" w:cstheme="minorHAnsi"/>
                 <w:b/>
                 <w:bCs/>
                 <w:color w:val="404040"/>
@@ -3792,15 +4019,39 @@
             </w:r>
             <w:r>
               <w:rPr>
-                <w:rFonts w:ascii="Corbel" w:eastAsia="Times New Roman" w:hAnsi="Corbel" w:cs="Times New Roman"/>
-                <w:b/>
-                <w:bCs/>
-                <w:color w:val="404040"/>
-                <w:sz w:val="24"/>
-                <w:szCs w:val="24"/>
-                <w:lang w:eastAsia="zh-CN"/>
-              </w:rPr>
-              <w:t xml:space="preserve"> (2 Days)</w:t>
+                <w:rFonts w:eastAsia="Times New Roman" w:cstheme="minorHAnsi"/>
+                <w:b/>
+                <w:bCs/>
+                <w:color w:val="404040"/>
+                <w:sz w:val="24"/>
+                <w:szCs w:val="24"/>
+                <w:lang w:eastAsia="zh-CN"/>
+              </w:rPr>
+              <w:t xml:space="preserve"> (</w:t>
+            </w:r>
+            <w:r>
+              <w:rPr>
+                <w:rFonts w:eastAsia="Times New Roman" w:cstheme="minorHAnsi"/>
+                <w:b/>
+                <w:bCs/>
+                <w:color w:val="404040"/>
+                <w:sz w:val="24"/>
+                <w:szCs w:val="24"/>
+                <w:lang w:eastAsia="zh-CN"/>
+              </w:rPr>
+              <w:t>1</w:t>
+            </w:r>
+            <w:r>
+              <w:rPr>
+                <w:rFonts w:eastAsia="Times New Roman" w:cstheme="minorHAnsi"/>
+                <w:b/>
+                <w:bCs/>
+                <w:color w:val="404040"/>
+                <w:sz w:val="24"/>
+                <w:szCs w:val="24"/>
+                <w:lang w:eastAsia="zh-CN"/>
+              </w:rPr>
+              <w:t xml:space="preserve"> Days)</w:t>
             </w:r>
           </w:p>
         </w:tc>
@@ -3936,7 +4187,29 @@
                 <w:sz w:val="24"/>
                 <w:szCs w:val="24"/>
               </w:rPr>
-              <w:t xml:space="preserve"> (28 Days)</w:t>
+              <w:t xml:space="preserve"> (</w:t>
+            </w:r>
+            <w:r>
+              <w:rPr>
+                <w:rFonts w:ascii="Calibri" w:hAnsi="Calibri" w:cs="Calibri"/>
+                <w:b/>
+                <w:bCs/>
+                <w:color w:val="404040"/>
+                <w:sz w:val="24"/>
+                <w:szCs w:val="24"/>
+              </w:rPr>
+              <w:t>30</w:t>
+            </w:r>
+            <w:r>
+              <w:rPr>
+                <w:rFonts w:ascii="Calibri" w:hAnsi="Calibri" w:cs="Calibri"/>
+                <w:b/>
+                <w:bCs/>
+                <w:color w:val="404040"/>
+                <w:sz w:val="24"/>
+                <w:szCs w:val="24"/>
+              </w:rPr>
+              <w:t xml:space="preserve"> Days)</w:t>
             </w:r>
           </w:p>
         </w:tc>
@@ -4064,7 +4337,29 @@
                 <w:sz w:val="24"/>
                 <w:szCs w:val="24"/>
               </w:rPr>
-              <w:t>(4 Days)</w:t>
+              <w:t>(</w:t>
+            </w:r>
+            <w:r>
+              <w:rPr>
+                <w:rFonts w:ascii="Calibri" w:hAnsi="Calibri" w:cs="Calibri"/>
+                <w:b/>
+                <w:bCs/>
+                <w:color w:val="404040"/>
+                <w:sz w:val="24"/>
+                <w:szCs w:val="24"/>
+              </w:rPr>
+              <w:t>3</w:t>
+            </w:r>
+            <w:r>
+              <w:rPr>
+                <w:rFonts w:ascii="Calibri" w:hAnsi="Calibri" w:cs="Calibri"/>
+                <w:b/>
+                <w:bCs/>
+                <w:color w:val="404040"/>
+                <w:sz w:val="24"/>
+                <w:szCs w:val="24"/>
+              </w:rPr>
+              <w:t xml:space="preserve"> Days)</w:t>
             </w:r>
           </w:p>
         </w:tc>
@@ -4341,7 +4636,29 @@
                 <w:sz w:val="24"/>
                 <w:szCs w:val="24"/>
               </w:rPr>
-              <w:t xml:space="preserve"> (5 Days)</w:t>
+              <w:t xml:space="preserve"> (</w:t>
+            </w:r>
+            <w:r>
+              <w:rPr>
+                <w:rFonts w:ascii="Calibri" w:hAnsi="Calibri" w:cs="Calibri"/>
+                <w:b/>
+                <w:bCs/>
+                <w:color w:val="404040"/>
+                <w:sz w:val="24"/>
+                <w:szCs w:val="24"/>
+              </w:rPr>
+              <w:t>3</w:t>
+            </w:r>
+            <w:r>
+              <w:rPr>
+                <w:rFonts w:ascii="Calibri" w:hAnsi="Calibri" w:cs="Calibri"/>
+                <w:b/>
+                <w:bCs/>
+                <w:color w:val="404040"/>
+                <w:sz w:val="24"/>
+                <w:szCs w:val="24"/>
+              </w:rPr>
+              <w:t xml:space="preserve"> Days)</w:t>
             </w:r>
           </w:p>
         </w:tc>
@@ -4436,7 +4753,29 @@
                 <w:sz w:val="24"/>
                 <w:szCs w:val="24"/>
               </w:rPr>
-              <w:t xml:space="preserve"> (3 Days)</w:t>
+              <w:t xml:space="preserve"> (</w:t>
+            </w:r>
+            <w:r>
+              <w:rPr>
+                <w:rFonts w:ascii="Calibri" w:hAnsi="Calibri" w:cs="Calibri"/>
+                <w:b/>
+                <w:bCs/>
+                <w:color w:val="404040"/>
+                <w:sz w:val="24"/>
+                <w:szCs w:val="24"/>
+              </w:rPr>
+              <w:t>2</w:t>
+            </w:r>
+            <w:r>
+              <w:rPr>
+                <w:rFonts w:ascii="Calibri" w:hAnsi="Calibri" w:cs="Calibri"/>
+                <w:b/>
+                <w:bCs/>
+                <w:color w:val="404040"/>
+                <w:sz w:val="24"/>
+                <w:szCs w:val="24"/>
+              </w:rPr>
+              <w:t xml:space="preserve"> Days)</w:t>
             </w:r>
           </w:p>
         </w:tc>
@@ -4726,7 +5065,29 @@
                 <w:sz w:val="24"/>
                 <w:szCs w:val="24"/>
               </w:rPr>
-              <w:t xml:space="preserve"> (4 Days)</w:t>
+              <w:t xml:space="preserve"> (</w:t>
+            </w:r>
+            <w:r>
+              <w:rPr>
+                <w:rFonts w:ascii="Calibri" w:hAnsi="Calibri" w:cs="Calibri"/>
+                <w:b/>
+                <w:bCs/>
+                <w:color w:val="404040"/>
+                <w:sz w:val="24"/>
+                <w:szCs w:val="24"/>
+              </w:rPr>
+              <w:t>3</w:t>
+            </w:r>
+            <w:r>
+              <w:rPr>
+                <w:rFonts w:ascii="Calibri" w:hAnsi="Calibri" w:cs="Calibri"/>
+                <w:b/>
+                <w:bCs/>
+                <w:color w:val="404040"/>
+                <w:sz w:val="24"/>
+                <w:szCs w:val="24"/>
+              </w:rPr>
+              <w:t xml:space="preserve"> Days)</w:t>
             </w:r>
           </w:p>
         </w:tc>
@@ -4821,7 +5182,29 @@
                 <w:sz w:val="24"/>
                 <w:szCs w:val="24"/>
               </w:rPr>
-              <w:t xml:space="preserve"> (2 Days)</w:t>
+              <w:t xml:space="preserve"> (</w:t>
+            </w:r>
+            <w:r>
+              <w:rPr>
+                <w:rFonts w:ascii="Calibri" w:hAnsi="Calibri" w:cs="Calibri"/>
+                <w:b/>
+                <w:bCs/>
+                <w:color w:val="404040"/>
+                <w:sz w:val="24"/>
+                <w:szCs w:val="24"/>
+              </w:rPr>
+              <w:t>2</w:t>
+            </w:r>
+            <w:r>
+              <w:rPr>
+                <w:rFonts w:ascii="Calibri" w:hAnsi="Calibri" w:cs="Calibri"/>
+                <w:b/>
+                <w:bCs/>
+                <w:color w:val="404040"/>
+                <w:sz w:val="24"/>
+                <w:szCs w:val="24"/>
+              </w:rPr>
+              <w:t xml:space="preserve"> Days)</w:t>
             </w:r>
           </w:p>
         </w:tc>
@@ -5039,7 +5422,6 @@
                 <w:sz w:val="24"/>
                 <w:szCs w:val="24"/>
               </w:rPr>
-              <w:lastRenderedPageBreak/>
               <w:t>3.5</w:t>
             </w:r>
           </w:p>
@@ -5090,7 +5472,29 @@
                 <w:sz w:val="24"/>
                 <w:szCs w:val="24"/>
               </w:rPr>
-              <w:t xml:space="preserve"> (4 Days)</w:t>
+              <w:t xml:space="preserve"> (</w:t>
+            </w:r>
+            <w:r>
+              <w:rPr>
+                <w:rFonts w:ascii="Calibri" w:hAnsi="Calibri" w:cs="Calibri"/>
+                <w:b/>
+                <w:bCs/>
+                <w:color w:val="404040"/>
+                <w:sz w:val="24"/>
+                <w:szCs w:val="24"/>
+              </w:rPr>
+              <w:t>8</w:t>
+            </w:r>
+            <w:r>
+              <w:rPr>
+                <w:rFonts w:ascii="Calibri" w:hAnsi="Calibri" w:cs="Calibri"/>
+                <w:b/>
+                <w:bCs/>
+                <w:color w:val="404040"/>
+                <w:sz w:val="24"/>
+                <w:szCs w:val="24"/>
+              </w:rPr>
+              <w:t xml:space="preserve"> Days)</w:t>
             </w:r>
           </w:p>
         </w:tc>
@@ -5135,6 +5539,7 @@
                 <w:sz w:val="24"/>
                 <w:szCs w:val="24"/>
               </w:rPr>
+              <w:lastRenderedPageBreak/>
               <w:t>3.5.1</w:t>
             </w:r>
           </w:p>
@@ -5319,7 +5724,29 @@
                 <w:sz w:val="24"/>
                 <w:szCs w:val="24"/>
               </w:rPr>
-              <w:t xml:space="preserve"> (1 Days)</w:t>
+              <w:t xml:space="preserve"> (</w:t>
+            </w:r>
+            <w:r>
+              <w:rPr>
+                <w:rFonts w:ascii="Calibri" w:hAnsi="Calibri" w:cs="Calibri"/>
+                <w:b/>
+                <w:bCs/>
+                <w:color w:val="404040"/>
+                <w:sz w:val="24"/>
+                <w:szCs w:val="24"/>
+              </w:rPr>
+              <w:t>2</w:t>
+            </w:r>
+            <w:r>
+              <w:rPr>
+                <w:rFonts w:ascii="Calibri" w:hAnsi="Calibri" w:cs="Calibri"/>
+                <w:b/>
+                <w:bCs/>
+                <w:color w:val="404040"/>
+                <w:sz w:val="24"/>
+                <w:szCs w:val="24"/>
+              </w:rPr>
+              <w:t xml:space="preserve"> Days)</w:t>
             </w:r>
           </w:p>
         </w:tc>
@@ -5453,7 +5880,29 @@
                 <w:sz w:val="24"/>
                 <w:szCs w:val="24"/>
               </w:rPr>
-              <w:t xml:space="preserve"> (1 Days)</w:t>
+              <w:t xml:space="preserve"> (</w:t>
+            </w:r>
+            <w:r>
+              <w:rPr>
+                <w:rFonts w:ascii="Calibri" w:hAnsi="Calibri" w:cs="Calibri"/>
+                <w:b/>
+                <w:bCs/>
+                <w:color w:val="404040"/>
+                <w:sz w:val="24"/>
+                <w:szCs w:val="24"/>
+              </w:rPr>
+              <w:t>4</w:t>
+            </w:r>
+            <w:r>
+              <w:rPr>
+                <w:rFonts w:ascii="Calibri" w:hAnsi="Calibri" w:cs="Calibri"/>
+                <w:b/>
+                <w:bCs/>
+                <w:color w:val="404040"/>
+                <w:sz w:val="24"/>
+                <w:szCs w:val="24"/>
+              </w:rPr>
+              <w:t xml:space="preserve"> Days)</w:t>
             </w:r>
           </w:p>
         </w:tc>
@@ -5587,7 +6036,29 @@
                 <w:sz w:val="24"/>
                 <w:szCs w:val="24"/>
               </w:rPr>
-              <w:t xml:space="preserve"> (4 Days)</w:t>
+              <w:t xml:space="preserve"> (</w:t>
+            </w:r>
+            <w:r>
+              <w:rPr>
+                <w:rFonts w:ascii="Calibri" w:hAnsi="Calibri" w:cs="Calibri"/>
+                <w:b/>
+                <w:bCs/>
+                <w:color w:val="404040"/>
+                <w:sz w:val="24"/>
+                <w:szCs w:val="24"/>
+              </w:rPr>
+              <w:t>8</w:t>
+            </w:r>
+            <w:r>
+              <w:rPr>
+                <w:rFonts w:ascii="Calibri" w:hAnsi="Calibri" w:cs="Calibri"/>
+                <w:b/>
+                <w:bCs/>
+                <w:color w:val="404040"/>
+                <w:sz w:val="24"/>
+                <w:szCs w:val="24"/>
+              </w:rPr>
+              <w:t xml:space="preserve"> Days)</w:t>
             </w:r>
           </w:p>
         </w:tc>
@@ -5894,17 +6365,19 @@
                 <w:rFonts w:ascii="Calibri" w:eastAsia="Times New Roman" w:hAnsi="Calibri" w:cs="Calibri"/>
                 <w:b/>
                 <w:bCs/>
-                <w:color w:val="404040"/>
-                <w:sz w:val="24"/>
-                <w:szCs w:val="24"/>
-                <w:lang w:eastAsia="zh-CN"/>
-              </w:rPr>
-            </w:pPr>
-            <w:r>
-              <w:rPr>
-                <w:rFonts w:ascii="Calibri" w:hAnsi="Calibri" w:cs="Calibri"/>
-                <w:b/>
-                <w:bCs/>
+                <w:strike/>
+                <w:color w:val="404040"/>
+                <w:sz w:val="24"/>
+                <w:szCs w:val="24"/>
+                <w:lang w:eastAsia="zh-CN"/>
+              </w:rPr>
+            </w:pPr>
+            <w:r>
+              <w:rPr>
+                <w:rFonts w:ascii="Calibri" w:hAnsi="Calibri" w:cs="Calibri"/>
+                <w:b/>
+                <w:bCs/>
+                <w:strike/>
                 <w:color w:val="404040"/>
                 <w:sz w:val="24"/>
                 <w:szCs w:val="24"/>
@@ -5933,17 +6406,19 @@
                 <w:rFonts w:ascii="Calibri" w:eastAsia="Times New Roman" w:hAnsi="Calibri" w:cs="Calibri"/>
                 <w:b/>
                 <w:bCs/>
-                <w:color w:val="404040"/>
-                <w:sz w:val="24"/>
-                <w:szCs w:val="24"/>
-                <w:lang w:eastAsia="zh-CN"/>
-              </w:rPr>
-            </w:pPr>
-            <w:r>
-              <w:rPr>
-                <w:rFonts w:ascii="Calibri" w:hAnsi="Calibri" w:cs="Calibri"/>
-                <w:b/>
-                <w:bCs/>
+                <w:strike/>
+                <w:color w:val="404040"/>
+                <w:sz w:val="24"/>
+                <w:szCs w:val="24"/>
+                <w:lang w:eastAsia="zh-CN"/>
+              </w:rPr>
+            </w:pPr>
+            <w:r>
+              <w:rPr>
+                <w:rFonts w:ascii="Calibri" w:hAnsi="Calibri" w:cs="Calibri"/>
+                <w:b/>
+                <w:bCs/>
+                <w:strike/>
                 <w:color w:val="404040"/>
                 <w:sz w:val="24"/>
                 <w:szCs w:val="24"/>
@@ -5955,6 +6430,7 @@
                 <w:rFonts w:ascii="Calibri" w:hAnsi="Calibri" w:cs="Calibri"/>
                 <w:b/>
                 <w:bCs/>
+                <w:strike/>
                 <w:color w:val="404040"/>
                 <w:sz w:val="24"/>
                 <w:szCs w:val="24"/>
@@ -5966,6 +6442,7 @@
                 <w:rFonts w:ascii="Calibri" w:hAnsi="Calibri" w:cs="Calibri"/>
                 <w:b/>
                 <w:bCs/>
+                <w:strike/>
                 <w:color w:val="404040"/>
                 <w:sz w:val="24"/>
                 <w:szCs w:val="24"/>
@@ -5977,11 +6454,36 @@
                 <w:rFonts w:ascii="Calibri" w:hAnsi="Calibri" w:cs="Calibri"/>
                 <w:b/>
                 <w:bCs/>
-                <w:color w:val="404040"/>
-                <w:sz w:val="24"/>
-                <w:szCs w:val="24"/>
-              </w:rPr>
-              <w:t xml:space="preserve"> (2 Days)</w:t>
+                <w:strike/>
+                <w:color w:val="404040"/>
+                <w:sz w:val="24"/>
+                <w:szCs w:val="24"/>
+              </w:rPr>
+              <w:t xml:space="preserve"> (</w:t>
+            </w:r>
+            <w:r>
+              <w:rPr>
+                <w:rFonts w:ascii="Calibri" w:hAnsi="Calibri" w:cs="Calibri"/>
+                <w:b/>
+                <w:bCs/>
+                <w:strike/>
+                <w:color w:val="404040"/>
+                <w:sz w:val="24"/>
+                <w:szCs w:val="24"/>
+              </w:rPr>
+              <w:t>3</w:t>
+            </w:r>
+            <w:r>
+              <w:rPr>
+                <w:rFonts w:ascii="Calibri" w:hAnsi="Calibri" w:cs="Calibri"/>
+                <w:b/>
+                <w:bCs/>
+                <w:strike/>
+                <w:color w:val="404040"/>
+                <w:sz w:val="24"/>
+                <w:szCs w:val="24"/>
+              </w:rPr>
+              <w:t xml:space="preserve"> Days)</w:t>
             </w:r>
           </w:p>
         </w:tc>
@@ -6008,14 +6510,16 @@
               <w:spacing w:after="0" w:line="240" w:lineRule="auto"/>
               <w:rPr>
                 <w:rFonts w:ascii="Calibri" w:hAnsi="Calibri" w:cs="Calibri"/>
-                <w:color w:val="404040"/>
-                <w:sz w:val="24"/>
-                <w:szCs w:val="24"/>
-              </w:rPr>
-            </w:pPr>
-            <w:r>
-              <w:rPr>
-                <w:rFonts w:ascii="Calibri" w:hAnsi="Calibri" w:cs="Calibri"/>
+                <w:strike/>
+                <w:color w:val="404040"/>
+                <w:sz w:val="24"/>
+                <w:szCs w:val="24"/>
+              </w:rPr>
+            </w:pPr>
+            <w:r>
+              <w:rPr>
+                <w:rFonts w:ascii="Calibri" w:hAnsi="Calibri" w:cs="Calibri"/>
+                <w:strike/>
                 <w:color w:val="404040"/>
                 <w:sz w:val="24"/>
                 <w:szCs w:val="24"/>
@@ -6117,7 +6621,19 @@
                 <w:szCs w:val="24"/>
                 <w:lang w:eastAsia="zh-CN"/>
               </w:rPr>
-              <w:t xml:space="preserve"> (4</w:t>
+              <w:t xml:space="preserve"> (</w:t>
+            </w:r>
+            <w:r>
+              <w:rPr>
+                <w:rFonts w:ascii="Calibri" w:eastAsia="Times New Roman" w:hAnsi="Calibri" w:cs="Calibri"/>
+                <w:b/>
+                <w:bCs/>
+                <w:color w:val="404040"/>
+                <w:sz w:val="24"/>
+                <w:szCs w:val="24"/>
+                <w:lang w:eastAsia="zh-CN"/>
+              </w:rPr>
+              <w:t>2</w:t>
             </w:r>
             <w:r>
               <w:rPr>
@@ -6502,7 +7018,29 @@
                 <w:sz w:val="24"/>
                 <w:szCs w:val="24"/>
               </w:rPr>
-              <w:t xml:space="preserve"> (2 Days)</w:t>
+              <w:t xml:space="preserve"> (</w:t>
+            </w:r>
+            <w:r>
+              <w:rPr>
+                <w:rFonts w:ascii="Calibri" w:hAnsi="Calibri" w:cs="Calibri"/>
+                <w:b/>
+                <w:bCs/>
+                <w:color w:val="404040"/>
+                <w:sz w:val="24"/>
+                <w:szCs w:val="24"/>
+              </w:rPr>
+              <w:t>1</w:t>
+            </w:r>
+            <w:r>
+              <w:rPr>
+                <w:rFonts w:ascii="Calibri" w:hAnsi="Calibri" w:cs="Calibri"/>
+                <w:b/>
+                <w:bCs/>
+                <w:color w:val="404040"/>
+                <w:sz w:val="24"/>
+                <w:szCs w:val="24"/>
+              </w:rPr>
+              <w:t xml:space="preserve"> Days)</w:t>
             </w:r>
           </w:p>
         </w:tc>
@@ -6658,7 +7196,29 @@
                 <w:sz w:val="24"/>
                 <w:szCs w:val="24"/>
               </w:rPr>
-              <w:t xml:space="preserve"> (7 Days)</w:t>
+              <w:t xml:space="preserve"> (</w:t>
+            </w:r>
+            <w:r>
+              <w:rPr>
+                <w:rFonts w:ascii="Calibri" w:hAnsi="Calibri" w:cs="Calibri"/>
+                <w:b/>
+                <w:bCs/>
+                <w:color w:val="404040"/>
+                <w:sz w:val="24"/>
+                <w:szCs w:val="24"/>
+              </w:rPr>
+              <w:t>15</w:t>
+            </w:r>
+            <w:r>
+              <w:rPr>
+                <w:rFonts w:ascii="Calibri" w:hAnsi="Calibri" w:cs="Calibri"/>
+                <w:b/>
+                <w:bCs/>
+                <w:color w:val="404040"/>
+                <w:sz w:val="24"/>
+                <w:szCs w:val="24"/>
+              </w:rPr>
+              <w:t xml:space="preserve"> Days)</w:t>
             </w:r>
           </w:p>
         </w:tc>
@@ -6753,7 +7313,29 @@
                 <w:sz w:val="24"/>
                 <w:szCs w:val="24"/>
               </w:rPr>
-              <w:t xml:space="preserve"> (4 Days)</w:t>
+              <w:t xml:space="preserve"> (</w:t>
+            </w:r>
+            <w:r>
+              <w:rPr>
+                <w:rFonts w:ascii="Calibri" w:hAnsi="Calibri" w:cs="Calibri"/>
+                <w:b/>
+                <w:bCs/>
+                <w:color w:val="404040"/>
+                <w:sz w:val="24"/>
+                <w:szCs w:val="24"/>
+              </w:rPr>
+              <w:t>8</w:t>
+            </w:r>
+            <w:r>
+              <w:rPr>
+                <w:rFonts w:ascii="Calibri" w:hAnsi="Calibri" w:cs="Calibri"/>
+                <w:b/>
+                <w:bCs/>
+                <w:color w:val="404040"/>
+                <w:sz w:val="24"/>
+                <w:szCs w:val="24"/>
+              </w:rPr>
+              <w:t xml:space="preserve"> Days)</w:t>
             </w:r>
           </w:p>
         </w:tc>
@@ -6792,7 +7374,6 @@
                 <w:sz w:val="24"/>
                 <w:szCs w:val="24"/>
               </w:rPr>
-              <w:lastRenderedPageBreak/>
               <w:t>Plan and create the structural design of the interface defining layout and overall navigational flow.</w:t>
             </w:r>
           </w:p>
@@ -6838,6 +7419,7 @@
                 <w:sz w:val="24"/>
                 <w:szCs w:val="24"/>
               </w:rPr>
+              <w:lastRenderedPageBreak/>
               <w:t>3.8.2</w:t>
             </w:r>
           </w:p>
@@ -6888,7 +7470,29 @@
                 <w:sz w:val="24"/>
                 <w:szCs w:val="24"/>
               </w:rPr>
-              <w:t xml:space="preserve"> (4 Days)</w:t>
+              <w:t xml:space="preserve"> (</w:t>
+            </w:r>
+            <w:r>
+              <w:rPr>
+                <w:rFonts w:ascii="Calibri" w:hAnsi="Calibri" w:cs="Calibri"/>
+                <w:b/>
+                <w:bCs/>
+                <w:color w:val="404040"/>
+                <w:sz w:val="24"/>
+                <w:szCs w:val="24"/>
+              </w:rPr>
+              <w:t>8</w:t>
+            </w:r>
+            <w:r>
+              <w:rPr>
+                <w:rFonts w:ascii="Calibri" w:hAnsi="Calibri" w:cs="Calibri"/>
+                <w:b/>
+                <w:bCs/>
+                <w:color w:val="404040"/>
+                <w:sz w:val="24"/>
+                <w:szCs w:val="24"/>
+              </w:rPr>
+              <w:t xml:space="preserve"> Days)</w:t>
             </w:r>
           </w:p>
         </w:tc>
@@ -8119,6 +8723,32 @@
           <w:szCs w:val="28"/>
         </w:rPr>
       </w:pPr>
+    </w:p>
+    <w:p>
+      <w:pPr>
+        <w:jc w:val="both"/>
+        <w:rPr>
+          <w:iCs/>
+          <w:sz w:val="24"/>
+          <w:szCs w:val="24"/>
+        </w:rPr>
+      </w:pPr>
+      <w:r>
+        <w:rPr>
+          <w:iCs/>
+          <w:sz w:val="24"/>
+          <w:szCs w:val="24"/>
+        </w:rPr>
+        <w:t>Changed the times to reflect how long it actually took when doing the project, whilst the order that the project slightly differed there were no additional steps nor were there any changes to the original design we had gone with.</w:t>
+      </w:r>
+      <w:r>
+        <w:rPr>
+          <w:iCs/>
+          <w:sz w:val="24"/>
+          <w:szCs w:val="24"/>
+        </w:rPr>
+        <w:t xml:space="preserve"> Didn’t quantify the Frequency of keywords in 3.6.3. </w:t>
+      </w:r>
     </w:p>
     <w:p>
       <w:pPr>
@@ -8159,6 +8789,12 @@
       <w:bookmarkStart w:id="6" w:name="_Toc144471263"/>
       <w:r>
         <w:lastRenderedPageBreak/>
+        <w:t>Pre-Project</w:t>
+      </w:r>
+      <w:r>
+        <w:t xml:space="preserve">  </w:t>
+      </w:r>
+      <w:r>
         <w:t>Gantt Chart</w:t>
       </w:r>
       <w:bookmarkEnd w:id="6"/>
@@ -8216,6 +8852,95 @@
             </a:graphic>
           </wp:inline>
         </w:drawing>
+      </w:r>
+    </w:p>
+    <w:p/>
+    <w:p/>
+    <w:p/>
+    <w:p/>
+    <w:p/>
+    <w:p/>
+    <w:p>
+      <w:pPr>
+        <w:pStyle w:val="Heading1"/>
+        <w:numPr>
+          <w:ilvl w:val="0"/>
+          <w:numId w:val="2"/>
+        </w:numPr>
+      </w:pPr>
+      <w:r>
+        <w:lastRenderedPageBreak/>
+        <w:t>Post</w:t>
+      </w:r>
+      <w:r>
+        <w:t>-Project  Gantt Chart</w:t>
+      </w:r>
+    </w:p>
+    <w:p>
+      <w:r>
+        <w:drawing>
+          <wp:inline distT="0" distB="0" distL="0" distR="0" wp14:anchorId="0DAA8465" wp14:editId="3288F9E7">
+            <wp:extent cx="5731510" cy="5817235"/>
+            <wp:effectExtent l="0" t="0" r="2540" b="0"/>
+            <wp:docPr id="997456004" name="Picture 2"/>
+            <wp:cNvGraphicFramePr>
+              <a:graphicFrameLocks xmlns:a="http://schemas.openxmlformats.org/drawingml/2006/main" noChangeAspect="1"/>
+            </wp:cNvGraphicFramePr>
+            <a:graphic xmlns:a="http://schemas.openxmlformats.org/drawingml/2006/main">
+              <a:graphicData uri="http://schemas.openxmlformats.org/drawingml/2006/picture">
+                <pic:pic xmlns:pic="http://schemas.openxmlformats.org/drawingml/2006/picture">
+                  <pic:nvPicPr>
+                    <pic:cNvPr id="0" name="Picture 2"/>
+                    <pic:cNvPicPr>
+                      <a:picLocks noChangeAspect="1" noChangeArrowheads="1"/>
+                    </pic:cNvPicPr>
+                  </pic:nvPicPr>
+                  <pic:blipFill>
+                    <a:blip r:embed="rId8" cstate="print">
+                      <a:extLst>
+                        <a:ext uri="{28A0092B-C50C-407E-A947-70E740481C1C}">
+                          <a14:useLocalDpi xmlns:a14="http://schemas.microsoft.com/office/drawing/2010/main" val="0"/>
+                        </a:ext>
+                      </a:extLst>
+                    </a:blip>
+                    <a:srcRect/>
+                    <a:stretch>
+                      <a:fillRect/>
+                    </a:stretch>
+                  </pic:blipFill>
+                  <pic:spPr bwMode="auto">
+                    <a:xfrm>
+                      <a:off x="0" y="0"/>
+                      <a:ext cx="5731510" cy="5817235"/>
+                    </a:xfrm>
+                    <a:prstGeom prst="rect">
+                      <a:avLst/>
+                    </a:prstGeom>
+                    <a:noFill/>
+                    <a:ln>
+                      <a:noFill/>
+                    </a:ln>
+                  </pic:spPr>
+                </pic:pic>
+              </a:graphicData>
+            </a:graphic>
+          </wp:inline>
+        </w:drawing>
+      </w:r>
+    </w:p>
+    <w:p>
+      <w:pPr>
+        <w:rPr>
+          <w:sz w:val="24"/>
+          <w:szCs w:val="24"/>
+        </w:rPr>
+      </w:pPr>
+      <w:r>
+        <w:rPr>
+          <w:sz w:val="24"/>
+          <w:szCs w:val="24"/>
+        </w:rPr>
+        <w:t xml:space="preserve">When reviewing the initial plan to the final result many differences can be observed. Some of these differences include that getting the ui up and running took nowhere near as long as we initially thought, the issue was more finding the time to actually get in and create the interface and design the code. Furthermore, there were a number of processes that were not quite in the order that we ended up executing them in, for example the creation of the visual interface was done first and the code was then built to make that interface work, rather than building code and placing an interface on front of it. The order of creation for the 4 functionalities were also done in reverse with the price distribution, suburb cost/rating and cleanliness analysis all completed before the main page with the keyword-based search and filtering. </w:t>
       </w:r>
     </w:p>
     <w:sectPr>

</xml_diff>